<commit_message>
nmv 17 08 2022
</commit_message>
<xml_diff>
--- a/TS-Kramam/TS-4.2/TS 4.2 Sanskrit Krama Paatam Corrections.docx
+++ b/TS-Kramam/TS-4.2/TS 4.2 Sanskrit Krama Paatam Corrections.docx
@@ -2,6 +2,862 @@
 <file path=word/document.xml><?xml version="1.0" encoding="utf-8"?>
 <w:document xmlns:wpc="http://schemas.microsoft.com/office/word/2010/wordprocessingCanvas" xmlns:cx="http://schemas.microsoft.com/office/drawing/2014/chartex" xmlns:cx1="http://schemas.microsoft.com/office/drawing/2015/9/8/chartex" xmlns:mc="http://schemas.openxmlformats.org/markup-compatibility/2006" xmlns:o="urn:schemas-microsoft-com:office:office" xmlns:r="http://schemas.openxmlformats.org/officeDocument/2006/relationships" xmlns:m="http://schemas.openxmlformats.org/officeDocument/2006/math" xmlns:v="urn:schemas-microsoft-com:vml" xmlns:wp14="http://schemas.microsoft.com/office/word/2010/wordprocessingDrawing" xmlns:wp="http://schemas.openxmlformats.org/drawingml/2006/wordprocessingDrawing" xmlns:w10="urn:schemas-microsoft-com:office:word" xmlns:w="http://schemas.openxmlformats.org/wordprocessingml/2006/main" xmlns:w14="http://schemas.microsoft.com/office/word/2010/wordml" xmlns:w15="http://schemas.microsoft.com/office/word/2012/wordml" xmlns:w16se="http://schemas.microsoft.com/office/word/2015/wordml/symex" xmlns:wpg="http://schemas.microsoft.com/office/word/2010/wordprocessingGroup" xmlns:wpi="http://schemas.microsoft.com/office/word/2010/wordprocessingInk" xmlns:wne="http://schemas.microsoft.com/office/word/2006/wordml" xmlns:wps="http://schemas.microsoft.com/office/word/2010/wordprocessingShape" mc:Ignorable="w14 w15 w16se wp14">
   <w:body>
+    <w:p>
+      <w:pPr>
+        <w:jc w:val="center"/>
+        <w:rPr>
+          <w:b/>
+          <w:bCs/>
+          <w:sz w:val="32"/>
+          <w:szCs w:val="32"/>
+          <w:u w:val="single"/>
+        </w:rPr>
+      </w:pPr>
+      <w:r>
+        <w:rPr>
+          <w:b/>
+          <w:bCs/>
+          <w:sz w:val="32"/>
+          <w:szCs w:val="32"/>
+          <w:u w:val="single"/>
+        </w:rPr>
+        <w:t xml:space="preserve">TS </w:t>
+      </w:r>
+      <w:proofErr w:type="spellStart"/>
+      <w:r>
+        <w:rPr>
+          <w:b/>
+          <w:bCs/>
+          <w:sz w:val="32"/>
+          <w:szCs w:val="32"/>
+          <w:u w:val="single"/>
+        </w:rPr>
+        <w:t>Krama</w:t>
+      </w:r>
+      <w:proofErr w:type="spellEnd"/>
+      <w:r>
+        <w:rPr>
+          <w:b/>
+          <w:bCs/>
+          <w:sz w:val="32"/>
+          <w:szCs w:val="32"/>
+          <w:u w:val="single"/>
+        </w:rPr>
+        <w:t xml:space="preserve"> </w:t>
+      </w:r>
+      <w:proofErr w:type="spellStart"/>
+      <w:r>
+        <w:rPr>
+          <w:b/>
+          <w:bCs/>
+          <w:sz w:val="32"/>
+          <w:szCs w:val="32"/>
+          <w:u w:val="single"/>
+        </w:rPr>
+        <w:t>Paatam</w:t>
+      </w:r>
+      <w:proofErr w:type="spellEnd"/>
+      <w:r>
+        <w:rPr>
+          <w:b/>
+          <w:bCs/>
+          <w:sz w:val="32"/>
+          <w:szCs w:val="32"/>
+          <w:u w:val="single"/>
+        </w:rPr>
+        <w:t xml:space="preserve"> – TS </w:t>
+      </w:r>
+      <w:r>
+        <w:rPr>
+          <w:b/>
+          <w:bCs/>
+          <w:sz w:val="32"/>
+          <w:szCs w:val="32"/>
+          <w:u w:val="single"/>
+        </w:rPr>
+        <w:t>4.2 Sanskrit</w:t>
+      </w:r>
+      <w:r>
+        <w:rPr>
+          <w:b/>
+          <w:bCs/>
+          <w:sz w:val="32"/>
+          <w:szCs w:val="32"/>
+          <w:u w:val="single"/>
+        </w:rPr>
+        <w:t xml:space="preserve"> Corrections –</w:t>
+      </w:r>
+      <w:r>
+        <w:rPr>
+          <w:b/>
+          <w:bCs/>
+          <w:sz w:val="32"/>
+          <w:szCs w:val="32"/>
+          <w:u w:val="single"/>
+        </w:rPr>
+        <w:t xml:space="preserve"> </w:t>
+      </w:r>
+      <w:r>
+        <w:rPr>
+          <w:b/>
+          <w:bCs/>
+          <w:sz w:val="32"/>
+          <w:szCs w:val="32"/>
+          <w:u w:val="single"/>
+        </w:rPr>
+        <w:t xml:space="preserve">Observed </w:t>
+      </w:r>
+      <w:proofErr w:type="gramStart"/>
+      <w:r>
+        <w:rPr>
+          <w:b/>
+          <w:bCs/>
+          <w:sz w:val="32"/>
+          <w:szCs w:val="32"/>
+          <w:u w:val="single"/>
+        </w:rPr>
+        <w:t xml:space="preserve">till </w:t>
+      </w:r>
+      <w:r>
+        <w:rPr>
+          <w:b/>
+          <w:bCs/>
+          <w:sz w:val="32"/>
+          <w:szCs w:val="32"/>
+          <w:highlight w:val="red"/>
+          <w:u w:val="single"/>
+        </w:rPr>
+        <w:t>???</w:t>
+      </w:r>
+      <w:proofErr w:type="gramEnd"/>
+    </w:p>
+    <w:p>
+      <w:pPr>
+        <w:spacing w:before="0" w:line="240" w:lineRule="auto"/>
+        <w:jc w:val="center"/>
+        <w:rPr>
+          <w:b/>
+          <w:bCs/>
+        </w:rPr>
+      </w:pPr>
+      <w:r>
+        <w:rPr>
+          <w:b/>
+          <w:bCs/>
+        </w:rPr>
+        <w:t>(ignore those which are already incorporated in your book’s version and date)</w:t>
+      </w:r>
+    </w:p>
+    <w:tbl>
+      <w:tblPr>
+        <w:tblW w:w="14463" w:type="dxa"/>
+        <w:tblInd w:w="-572" w:type="dxa"/>
+        <w:tblBorders>
+          <w:top w:val="single" w:sz="4" w:space="0" w:color="000000"/>
+          <w:left w:val="single" w:sz="4" w:space="0" w:color="000000"/>
+          <w:bottom w:val="single" w:sz="4" w:space="0" w:color="000000"/>
+          <w:right w:val="single" w:sz="4" w:space="0" w:color="000000"/>
+          <w:insideH w:val="single" w:sz="4" w:space="0" w:color="000000"/>
+          <w:insideV w:val="single" w:sz="4" w:space="0" w:color="000000"/>
+        </w:tblBorders>
+        <w:tblLook w:val="04A0" w:firstRow="1" w:lastRow="0" w:firstColumn="1" w:lastColumn="0" w:noHBand="0" w:noVBand="1"/>
+      </w:tblPr>
+      <w:tblGrid>
+        <w:gridCol w:w="3974"/>
+        <w:gridCol w:w="5103"/>
+        <w:gridCol w:w="5386"/>
+      </w:tblGrid>
+      <w:tr>
+        <w:tc>
+          <w:tcPr>
+            <w:tcW w:w="3974" w:type="dxa"/>
+          </w:tcPr>
+          <w:p>
+            <w:pPr>
+              <w:spacing w:before="0" w:line="240" w:lineRule="auto"/>
+              <w:jc w:val="center"/>
+              <w:rPr>
+                <w:sz w:val="32"/>
+                <w:szCs w:val="32"/>
+              </w:rPr>
+            </w:pPr>
+            <w:r>
+              <w:rPr>
+                <w:sz w:val="32"/>
+                <w:szCs w:val="32"/>
+              </w:rPr>
+              <w:t>Section, Paragraph</w:t>
+            </w:r>
+          </w:p>
+          <w:p>
+            <w:pPr>
+              <w:spacing w:before="0" w:line="240" w:lineRule="auto"/>
+              <w:jc w:val="center"/>
+              <w:rPr>
+                <w:sz w:val="32"/>
+                <w:szCs w:val="32"/>
+              </w:rPr>
+            </w:pPr>
+            <w:r>
+              <w:rPr>
+                <w:sz w:val="32"/>
+                <w:szCs w:val="32"/>
+              </w:rPr>
+              <w:t>Reference</w:t>
+            </w:r>
+          </w:p>
+        </w:tc>
+        <w:tc>
+          <w:tcPr>
+            <w:tcW w:w="5103" w:type="dxa"/>
+          </w:tcPr>
+          <w:p>
+            <w:pPr>
+              <w:spacing w:before="0" w:line="240" w:lineRule="auto"/>
+              <w:jc w:val="center"/>
+              <w:rPr>
+                <w:sz w:val="32"/>
+                <w:szCs w:val="32"/>
+              </w:rPr>
+            </w:pPr>
+            <w:r>
+              <w:rPr>
+                <w:sz w:val="32"/>
+                <w:szCs w:val="32"/>
+              </w:rPr>
+              <w:t>As Printed</w:t>
+            </w:r>
+          </w:p>
+        </w:tc>
+        <w:tc>
+          <w:tcPr>
+            <w:tcW w:w="5386" w:type="dxa"/>
+          </w:tcPr>
+          <w:p>
+            <w:pPr>
+              <w:spacing w:before="0" w:line="240" w:lineRule="auto"/>
+              <w:ind w:right="-18"/>
+              <w:jc w:val="center"/>
+              <w:rPr>
+                <w:sz w:val="32"/>
+                <w:szCs w:val="32"/>
+              </w:rPr>
+            </w:pPr>
+            <w:r>
+              <w:rPr>
+                <w:sz w:val="32"/>
+                <w:szCs w:val="32"/>
+              </w:rPr>
+              <w:t>To be read as or corrected as</w:t>
+            </w:r>
+          </w:p>
+        </w:tc>
+      </w:tr>
+      <w:tr>
+        <w:trPr>
+          <w:trHeight w:val="820"/>
+        </w:trPr>
+        <w:tc>
+          <w:tcPr>
+            <w:tcW w:w="3974" w:type="dxa"/>
+          </w:tcPr>
+          <w:p>
+            <w:pPr>
+              <w:widowControl w:val="0"/>
+              <w:tabs>
+                <w:tab w:val="left" w:pos="993"/>
+              </w:tabs>
+              <w:autoSpaceDE w:val="0"/>
+              <w:autoSpaceDN w:val="0"/>
+              <w:adjustRightInd w:val="0"/>
+              <w:spacing w:before="0" w:line="252" w:lineRule="auto"/>
+              <w:ind w:right="297"/>
+              <w:rPr>
+                <w:rFonts w:cs="Arial"/>
+                <w:b/>
+                <w:color w:val="000000"/>
+                <w:sz w:val="28"/>
+                <w:szCs w:val="32"/>
+              </w:rPr>
+            </w:pPr>
+            <w:r>
+              <w:rPr>
+                <w:rFonts w:cs="Arial"/>
+                <w:b/>
+                <w:color w:val="000000"/>
+                <w:sz w:val="28"/>
+                <w:szCs w:val="32"/>
+              </w:rPr>
+              <w:t>T.S.</w:t>
+            </w:r>
+            <w:r>
+              <w:rPr>
+                <w:rFonts w:cs="Arial"/>
+                <w:b/>
+                <w:color w:val="000000"/>
+                <w:sz w:val="28"/>
+                <w:szCs w:val="32"/>
+              </w:rPr>
+              <w:t>4.2.</w:t>
+            </w:r>
+            <w:r>
+              <w:rPr>
+                <w:rFonts w:cs="Arial"/>
+                <w:b/>
+                <w:color w:val="000000"/>
+                <w:sz w:val="28"/>
+                <w:szCs w:val="32"/>
+              </w:rPr>
+              <w:t>8.3</w:t>
+            </w:r>
+            <w:r>
+              <w:rPr>
+                <w:rFonts w:cs="Arial"/>
+                <w:b/>
+                <w:color w:val="000000"/>
+                <w:sz w:val="28"/>
+                <w:szCs w:val="32"/>
+              </w:rPr>
+              <w:t xml:space="preserve"> </w:t>
+            </w:r>
+            <w:r>
+              <w:rPr>
+                <w:rFonts w:cs="Arial"/>
+                <w:b/>
+                <w:color w:val="000000"/>
+                <w:sz w:val="28"/>
+                <w:szCs w:val="32"/>
+              </w:rPr>
+              <w:t xml:space="preserve">– </w:t>
+            </w:r>
+            <w:proofErr w:type="spellStart"/>
+            <w:r>
+              <w:rPr>
+                <w:rFonts w:cs="Arial"/>
+                <w:b/>
+                <w:color w:val="000000"/>
+                <w:sz w:val="28"/>
+                <w:szCs w:val="32"/>
+              </w:rPr>
+              <w:t>Kramam</w:t>
+            </w:r>
+            <w:proofErr w:type="spellEnd"/>
+          </w:p>
+          <w:p>
+            <w:pPr>
+              <w:widowControl w:val="0"/>
+              <w:tabs>
+                <w:tab w:val="left" w:pos="993"/>
+              </w:tabs>
+              <w:autoSpaceDE w:val="0"/>
+              <w:autoSpaceDN w:val="0"/>
+              <w:adjustRightInd w:val="0"/>
+              <w:spacing w:before="0" w:line="252" w:lineRule="auto"/>
+              <w:ind w:right="297"/>
+              <w:rPr>
+                <w:rFonts w:cs="Arial"/>
+                <w:b/>
+                <w:color w:val="000000"/>
+                <w:sz w:val="28"/>
+                <w:szCs w:val="32"/>
+              </w:rPr>
+            </w:pPr>
+            <w:proofErr w:type="spellStart"/>
+            <w:r>
+              <w:rPr>
+                <w:rFonts w:cs="Arial"/>
+                <w:b/>
+                <w:color w:val="000000"/>
+                <w:sz w:val="28"/>
+                <w:szCs w:val="32"/>
+              </w:rPr>
+              <w:t>Krama</w:t>
+            </w:r>
+            <w:proofErr w:type="spellEnd"/>
+            <w:r>
+              <w:rPr>
+                <w:rFonts w:cs="Arial"/>
+                <w:b/>
+                <w:color w:val="000000"/>
+                <w:sz w:val="28"/>
+                <w:szCs w:val="32"/>
+              </w:rPr>
+              <w:t xml:space="preserve"> </w:t>
+            </w:r>
+            <w:proofErr w:type="spellStart"/>
+            <w:r>
+              <w:rPr>
+                <w:rFonts w:cs="Arial"/>
+                <w:b/>
+                <w:color w:val="000000"/>
+                <w:sz w:val="28"/>
+                <w:szCs w:val="32"/>
+              </w:rPr>
+              <w:t>Vaakyam</w:t>
+            </w:r>
+            <w:proofErr w:type="spellEnd"/>
+            <w:r>
+              <w:rPr>
+                <w:rFonts w:cs="Arial"/>
+                <w:b/>
+                <w:color w:val="000000"/>
+                <w:sz w:val="28"/>
+                <w:szCs w:val="32"/>
+              </w:rPr>
+              <w:t xml:space="preserve"> No. - </w:t>
+            </w:r>
+            <w:r>
+              <w:rPr>
+                <w:rFonts w:cs="Arial"/>
+                <w:b/>
+                <w:color w:val="000000"/>
+                <w:sz w:val="28"/>
+                <w:szCs w:val="32"/>
+              </w:rPr>
+              <w:t>32</w:t>
+            </w:r>
+          </w:p>
+          <w:p>
+            <w:pPr>
+              <w:widowControl w:val="0"/>
+              <w:tabs>
+                <w:tab w:val="left" w:pos="993"/>
+              </w:tabs>
+              <w:autoSpaceDE w:val="0"/>
+              <w:autoSpaceDN w:val="0"/>
+              <w:adjustRightInd w:val="0"/>
+              <w:spacing w:before="0" w:line="252" w:lineRule="auto"/>
+              <w:ind w:right="297"/>
+              <w:rPr>
+                <w:rFonts w:cs="Arial"/>
+                <w:b/>
+                <w:color w:val="000000"/>
+                <w:sz w:val="28"/>
+                <w:szCs w:val="32"/>
+              </w:rPr>
+            </w:pPr>
+            <w:proofErr w:type="spellStart"/>
+            <w:r>
+              <w:rPr>
+                <w:rFonts w:cs="Arial"/>
+                <w:b/>
+                <w:color w:val="000000"/>
+                <w:sz w:val="28"/>
+                <w:szCs w:val="32"/>
+              </w:rPr>
+              <w:t>Panchaati</w:t>
+            </w:r>
+            <w:proofErr w:type="spellEnd"/>
+            <w:r>
+              <w:rPr>
+                <w:rFonts w:cs="Arial"/>
+                <w:b/>
+                <w:color w:val="000000"/>
+                <w:sz w:val="28"/>
+                <w:szCs w:val="32"/>
+              </w:rPr>
+              <w:t xml:space="preserve"> No</w:t>
+            </w:r>
+            <w:r>
+              <w:rPr>
+                <w:rFonts w:cs="Arial"/>
+                <w:b/>
+                <w:color w:val="000000"/>
+                <w:szCs w:val="32"/>
+              </w:rPr>
+              <w:t>. -</w:t>
+            </w:r>
+            <w:r>
+              <w:rPr>
+                <w:rFonts w:cs="Arial"/>
+                <w:b/>
+                <w:color w:val="000000"/>
+                <w:szCs w:val="32"/>
+              </w:rPr>
+              <w:t xml:space="preserve"> </w:t>
+            </w:r>
+            <w:r>
+              <w:rPr>
+                <w:rFonts w:cs="Arial"/>
+                <w:b/>
+                <w:color w:val="000000"/>
+                <w:sz w:val="28"/>
+                <w:szCs w:val="32"/>
+              </w:rPr>
+              <w:t>35</w:t>
+            </w:r>
+            <w:bookmarkStart w:id="0" w:name="_GoBack"/>
+            <w:bookmarkEnd w:id="0"/>
+          </w:p>
+        </w:tc>
+        <w:tc>
+          <w:tcPr>
+            <w:tcW w:w="5103" w:type="dxa"/>
+          </w:tcPr>
+          <w:p>
+            <w:pPr>
+              <w:widowControl w:val="0"/>
+              <w:autoSpaceDE w:val="0"/>
+              <w:autoSpaceDN w:val="0"/>
+              <w:adjustRightInd w:val="0"/>
+              <w:spacing w:before="0" w:line="240" w:lineRule="auto"/>
+              <w:jc w:val="center"/>
+              <w:rPr>
+                <w:rFonts w:ascii="BRH Malayalam Extra" w:hAnsi="BRH Malayalam Extra" w:cs="BRH Malayalam Extra"/>
+                <w:color w:val="000000"/>
+                <w:sz w:val="36"/>
+                <w:szCs w:val="40"/>
+              </w:rPr>
+            </w:pPr>
+            <w:proofErr w:type="spellStart"/>
+            <w:r>
+              <w:rPr>
+                <w:rFonts w:ascii="BRH Devanagari Extra" w:hAnsi="BRH Devanagari Extra" w:cs="BRH Devanagari Extra"/>
+                <w:color w:val="000000"/>
+                <w:sz w:val="40"/>
+                <w:szCs w:val="40"/>
+              </w:rPr>
+              <w:t>iÉåprÉþÈ</w:t>
+            </w:r>
+            <w:proofErr w:type="spellEnd"/>
+            <w:r>
+              <w:rPr>
+                <w:rFonts w:ascii="BRH Devanagari Extra" w:hAnsi="BRH Devanagari Extra" w:cs="BRH Devanagari Extra"/>
+                <w:color w:val="000000"/>
+                <w:sz w:val="40"/>
+                <w:szCs w:val="40"/>
+              </w:rPr>
+              <w:t xml:space="preserve"> </w:t>
+            </w:r>
+            <w:proofErr w:type="spellStart"/>
+            <w:r>
+              <w:rPr>
+                <w:rFonts w:ascii="BRH Devanagari Extra" w:hAnsi="BRH Devanagari Extra" w:cs="BRH Devanagari Extra"/>
+                <w:color w:val="000000"/>
+                <w:sz w:val="40"/>
+                <w:szCs w:val="40"/>
+              </w:rPr>
+              <w:t>xÉ</w:t>
+            </w:r>
+            <w:proofErr w:type="spellEnd"/>
+            <w:r>
+              <w:rPr>
+                <w:rFonts w:ascii="BRH Malayalam Extra" w:hAnsi="BRH Malayalam Extra" w:cs="BRH Devanagari Extra"/>
+                <w:b/>
+                <w:color w:val="000000"/>
+                <w:sz w:val="32"/>
+                <w:szCs w:val="40"/>
+              </w:rPr>
+              <w:t>–</w:t>
+            </w:r>
+            <w:proofErr w:type="spellStart"/>
+            <w:r>
+              <w:rPr>
+                <w:rFonts w:ascii="BRH Devanagari Extra" w:hAnsi="BRH Devanagari Extra" w:cs="BRH Devanagari Extra"/>
+                <w:color w:val="000000"/>
+                <w:sz w:val="40"/>
+                <w:szCs w:val="40"/>
+              </w:rPr>
+              <w:t>mÉåïprÉþÈ</w:t>
+            </w:r>
+            <w:proofErr w:type="spellEnd"/>
+            <w:r>
+              <w:rPr>
+                <w:rFonts w:ascii="BRH Devanagari Extra" w:hAnsi="BRH Devanagari Extra" w:cs="BRH Devanagari Extra"/>
+                <w:color w:val="000000"/>
+                <w:sz w:val="40"/>
+                <w:szCs w:val="40"/>
+              </w:rPr>
+              <w:t xml:space="preserve"> | </w:t>
+            </w:r>
+            <w:proofErr w:type="spellStart"/>
+            <w:r>
+              <w:rPr>
+                <w:rFonts w:ascii="BRH Devanagari Extra" w:hAnsi="BRH Devanagari Extra" w:cs="BRH Devanagari Extra"/>
+                <w:color w:val="000000"/>
+                <w:sz w:val="40"/>
+                <w:szCs w:val="40"/>
+              </w:rPr>
+              <w:t>xÉ</w:t>
+            </w:r>
+            <w:proofErr w:type="spellEnd"/>
+            <w:r>
+              <w:rPr>
+                <w:rFonts w:ascii="BRH Malayalam Extra" w:hAnsi="BRH Malayalam Extra" w:cs="BRH Devanagari Extra"/>
+                <w:b/>
+                <w:color w:val="000000"/>
+                <w:sz w:val="32"/>
+                <w:szCs w:val="40"/>
+              </w:rPr>
+              <w:t>–</w:t>
+            </w:r>
+            <w:proofErr w:type="spellStart"/>
+            <w:r>
+              <w:rPr>
+                <w:rFonts w:ascii="BRH Devanagari Extra" w:hAnsi="BRH Devanagari Extra" w:cs="BRH Devanagari Extra"/>
+                <w:color w:val="000000"/>
+                <w:sz w:val="40"/>
+                <w:szCs w:val="40"/>
+              </w:rPr>
+              <w:t>mÉåï</w:t>
+            </w:r>
+            <w:r>
+              <w:rPr>
+                <w:rFonts w:ascii="BRH Devanagari Extra" w:hAnsi="BRH Devanagari Extra" w:cs="BRH Devanagari Extra"/>
+                <w:color w:val="000000"/>
+                <w:sz w:val="40"/>
+                <w:szCs w:val="40"/>
+                <w:highlight w:val="yellow"/>
+              </w:rPr>
+              <w:t>pÉÉ</w:t>
+            </w:r>
+            <w:r>
+              <w:rPr>
+                <w:rFonts w:ascii="BRH Devanagari Extra" w:hAnsi="BRH Devanagari Extra" w:cs="BRH Devanagari Extra"/>
+                <w:color w:val="000000"/>
+                <w:sz w:val="40"/>
+                <w:szCs w:val="40"/>
+              </w:rPr>
+              <w:t>å</w:t>
+            </w:r>
+            <w:proofErr w:type="spellEnd"/>
+            <w:r>
+              <w:rPr>
+                <w:rFonts w:ascii="BRH Malayalam Extra" w:hAnsi="BRH Malayalam Extra" w:cs="BRH Devanagari Extra"/>
+                <w:b/>
+                <w:color w:val="000000"/>
+                <w:sz w:val="32"/>
+                <w:szCs w:val="40"/>
+              </w:rPr>
+              <w:t>–</w:t>
+            </w:r>
+            <w:r>
+              <w:rPr>
+                <w:rFonts w:ascii="BRH Devanagari Extra" w:hAnsi="BRH Devanagari Extra" w:cs="BRH Devanagari Extra"/>
+                <w:color w:val="000000"/>
+                <w:sz w:val="40"/>
+                <w:szCs w:val="40"/>
+              </w:rPr>
+              <w:t xml:space="preserve"> </w:t>
+            </w:r>
+            <w:proofErr w:type="spellStart"/>
+            <w:r>
+              <w:rPr>
+                <w:rFonts w:ascii="BRH Devanagari Extra" w:hAnsi="BRH Devanagari Extra" w:cs="BRH Devanagari Extra"/>
+                <w:color w:val="000000"/>
+                <w:sz w:val="40"/>
+                <w:szCs w:val="40"/>
+              </w:rPr>
+              <w:t>lÉqÉþÈ</w:t>
+            </w:r>
+            <w:proofErr w:type="spellEnd"/>
+            <w:r>
+              <w:rPr>
+                <w:rFonts w:ascii="BRH Devanagari Extra" w:hAnsi="BRH Devanagari Extra" w:cs="BRH Devanagari Extra"/>
+                <w:color w:val="000000"/>
+                <w:sz w:val="40"/>
+                <w:szCs w:val="40"/>
+              </w:rPr>
+              <w:t xml:space="preserve"> |</w:t>
+            </w:r>
+          </w:p>
+        </w:tc>
+        <w:tc>
+          <w:tcPr>
+            <w:tcW w:w="5386" w:type="dxa"/>
+          </w:tcPr>
+          <w:p>
+            <w:pPr>
+              <w:widowControl w:val="0"/>
+              <w:autoSpaceDE w:val="0"/>
+              <w:autoSpaceDN w:val="0"/>
+              <w:adjustRightInd w:val="0"/>
+              <w:spacing w:before="0" w:line="252" w:lineRule="auto"/>
+              <w:jc w:val="center"/>
+              <w:rPr>
+                <w:rFonts w:ascii="BRH Malayalam Extra" w:hAnsi="BRH Malayalam Extra" w:cs="BRH Malayalam Extra"/>
+                <w:color w:val="000000"/>
+                <w:sz w:val="36"/>
+                <w:szCs w:val="40"/>
+              </w:rPr>
+            </w:pPr>
+            <w:proofErr w:type="spellStart"/>
+            <w:r>
+              <w:rPr>
+                <w:rFonts w:ascii="BRH Devanagari Extra" w:hAnsi="BRH Devanagari Extra" w:cs="BRH Devanagari Extra"/>
+                <w:color w:val="000000"/>
+                <w:sz w:val="40"/>
+                <w:szCs w:val="40"/>
+              </w:rPr>
+              <w:t>iÉåprÉþÈ</w:t>
+            </w:r>
+            <w:proofErr w:type="spellEnd"/>
+            <w:r>
+              <w:rPr>
+                <w:rFonts w:ascii="BRH Devanagari Extra" w:hAnsi="BRH Devanagari Extra" w:cs="BRH Devanagari Extra"/>
+                <w:color w:val="000000"/>
+                <w:sz w:val="40"/>
+                <w:szCs w:val="40"/>
+              </w:rPr>
+              <w:t xml:space="preserve"> </w:t>
+            </w:r>
+            <w:proofErr w:type="spellStart"/>
+            <w:r>
+              <w:rPr>
+                <w:rFonts w:ascii="BRH Devanagari Extra" w:hAnsi="BRH Devanagari Extra" w:cs="BRH Devanagari Extra"/>
+                <w:color w:val="000000"/>
+                <w:sz w:val="40"/>
+                <w:szCs w:val="40"/>
+              </w:rPr>
+              <w:t>xÉ</w:t>
+            </w:r>
+            <w:proofErr w:type="spellEnd"/>
+            <w:r>
+              <w:rPr>
+                <w:rFonts w:ascii="BRH Malayalam Extra" w:hAnsi="BRH Malayalam Extra" w:cs="BRH Devanagari Extra"/>
+                <w:b/>
+                <w:color w:val="000000"/>
+                <w:sz w:val="32"/>
+                <w:szCs w:val="40"/>
+              </w:rPr>
+              <w:t>–</w:t>
+            </w:r>
+            <w:proofErr w:type="spellStart"/>
+            <w:r>
+              <w:rPr>
+                <w:rFonts w:ascii="BRH Devanagari Extra" w:hAnsi="BRH Devanagari Extra" w:cs="BRH Devanagari Extra"/>
+                <w:color w:val="000000"/>
+                <w:sz w:val="40"/>
+                <w:szCs w:val="40"/>
+              </w:rPr>
+              <w:t>mÉåïprÉþÈ</w:t>
+            </w:r>
+            <w:proofErr w:type="spellEnd"/>
+            <w:r>
+              <w:rPr>
+                <w:rFonts w:ascii="BRH Devanagari Extra" w:hAnsi="BRH Devanagari Extra" w:cs="BRH Devanagari Extra"/>
+                <w:color w:val="000000"/>
+                <w:sz w:val="40"/>
+                <w:szCs w:val="40"/>
+              </w:rPr>
+              <w:t xml:space="preserve"> | </w:t>
+            </w:r>
+            <w:proofErr w:type="spellStart"/>
+            <w:r>
+              <w:rPr>
+                <w:rFonts w:ascii="BRH Devanagari Extra" w:hAnsi="BRH Devanagari Extra" w:cs="BRH Devanagari Extra"/>
+                <w:color w:val="000000"/>
+                <w:sz w:val="40"/>
+                <w:szCs w:val="40"/>
+              </w:rPr>
+              <w:t>xÉ</w:t>
+            </w:r>
+            <w:proofErr w:type="spellEnd"/>
+            <w:r>
+              <w:rPr>
+                <w:rFonts w:ascii="BRH Malayalam Extra" w:hAnsi="BRH Malayalam Extra" w:cs="BRH Devanagari Extra"/>
+                <w:b/>
+                <w:color w:val="000000"/>
+                <w:sz w:val="32"/>
+                <w:szCs w:val="40"/>
+              </w:rPr>
+              <w:t>–</w:t>
+            </w:r>
+            <w:proofErr w:type="spellStart"/>
+            <w:r>
+              <w:rPr>
+                <w:rFonts w:ascii="BRH Devanagari Extra" w:hAnsi="BRH Devanagari Extra" w:cs="BRH Devanagari Extra"/>
+                <w:color w:val="000000"/>
+                <w:sz w:val="40"/>
+                <w:szCs w:val="40"/>
+              </w:rPr>
+              <w:t>mÉåï</w:t>
+            </w:r>
+            <w:r>
+              <w:rPr>
+                <w:rFonts w:ascii="BRH Devanagari Extra" w:hAnsi="BRH Devanagari Extra" w:cs="BRH Devanagari Extra"/>
+                <w:color w:val="000000"/>
+                <w:sz w:val="40"/>
+                <w:szCs w:val="40"/>
+                <w:highlight w:val="green"/>
+              </w:rPr>
+              <w:t>prÉ</w:t>
+            </w:r>
+            <w:r>
+              <w:rPr>
+                <w:rFonts w:ascii="BRH Devanagari Extra" w:hAnsi="BRH Devanagari Extra" w:cs="BRH Devanagari Extra"/>
+                <w:color w:val="000000"/>
+                <w:sz w:val="40"/>
+                <w:szCs w:val="40"/>
+              </w:rPr>
+              <w:t>Éå</w:t>
+            </w:r>
+            <w:proofErr w:type="spellEnd"/>
+            <w:r>
+              <w:rPr>
+                <w:rFonts w:ascii="BRH Malayalam Extra" w:hAnsi="BRH Malayalam Extra" w:cs="BRH Devanagari Extra"/>
+                <w:b/>
+                <w:color w:val="000000"/>
+                <w:sz w:val="32"/>
+                <w:szCs w:val="40"/>
+              </w:rPr>
+              <w:t>–</w:t>
+            </w:r>
+            <w:r>
+              <w:rPr>
+                <w:rFonts w:ascii="BRH Devanagari Extra" w:hAnsi="BRH Devanagari Extra" w:cs="BRH Devanagari Extra"/>
+                <w:color w:val="000000"/>
+                <w:sz w:val="40"/>
+                <w:szCs w:val="40"/>
+              </w:rPr>
+              <w:t xml:space="preserve"> </w:t>
+            </w:r>
+            <w:proofErr w:type="spellStart"/>
+            <w:r>
+              <w:rPr>
+                <w:rFonts w:ascii="BRH Devanagari Extra" w:hAnsi="BRH Devanagari Extra" w:cs="BRH Devanagari Extra"/>
+                <w:color w:val="000000"/>
+                <w:sz w:val="40"/>
+                <w:szCs w:val="40"/>
+              </w:rPr>
+              <w:t>lÉqÉþÈ</w:t>
+            </w:r>
+            <w:proofErr w:type="spellEnd"/>
+            <w:r>
+              <w:rPr>
+                <w:rFonts w:ascii="BRH Devanagari Extra" w:hAnsi="BRH Devanagari Extra" w:cs="BRH Devanagari Extra"/>
+                <w:color w:val="000000"/>
+                <w:sz w:val="40"/>
+                <w:szCs w:val="40"/>
+              </w:rPr>
+              <w:t xml:space="preserve"> |</w:t>
+            </w:r>
+          </w:p>
+        </w:tc>
+      </w:tr>
+    </w:tbl>
+    <w:p>
+      <w:pPr>
+        <w:jc w:val="center"/>
+        <w:rPr>
+          <w:b/>
+          <w:bCs/>
+          <w:sz w:val="32"/>
+          <w:szCs w:val="32"/>
+          <w:u w:val="single"/>
+        </w:rPr>
+      </w:pPr>
+      <w:r>
+        <w:rPr>
+          <w:b/>
+          <w:bCs/>
+          <w:sz w:val="32"/>
+          <w:szCs w:val="32"/>
+          <w:u w:val="single"/>
+        </w:rPr>
+        <w:t>=========</w:t>
+      </w:r>
+    </w:p>
     <w:p>
       <w:pPr>
         <w:jc w:val="center"/>
@@ -147,8 +1003,6 @@
         </w:rPr>
         <w:t>31st Oct 2021</w:t>
       </w:r>
-      <w:bookmarkStart w:id="0" w:name="_GoBack"/>
-      <w:bookmarkEnd w:id="0"/>
     </w:p>
     <w:p>
       <w:pPr>
@@ -1949,6 +2803,7 @@
                 <w:sz w:val="28"/>
                 <w:szCs w:val="32"/>
               </w:rPr>
+              <w:lastRenderedPageBreak/>
               <w:t xml:space="preserve">T.S.4.2.5.1 – </w:t>
             </w:r>
             <w:proofErr w:type="spellStart"/>
@@ -3181,7 +4036,6 @@
                 <w:sz w:val="28"/>
                 <w:szCs w:val="32"/>
               </w:rPr>
-              <w:lastRenderedPageBreak/>
               <w:t xml:space="preserve">T.S.4.2.5.3 – </w:t>
             </w:r>
             <w:proofErr w:type="spellStart"/>
@@ -3354,7 +4208,6 @@
                 <w:sz w:val="40"/>
                 <w:szCs w:val="40"/>
               </w:rPr>
-              <w:lastRenderedPageBreak/>
               <w:t>ÌuÉ</w:t>
             </w:r>
             <w:proofErr w:type="spellEnd"/>
@@ -3579,7 +4432,6 @@
                 <w:sz w:val="40"/>
                 <w:szCs w:val="40"/>
               </w:rPr>
-              <w:lastRenderedPageBreak/>
               <w:t>ÌuÉ</w:t>
             </w:r>
             <w:proofErr w:type="spellEnd"/>
@@ -3924,7 +4776,6 @@
                 <w:sz w:val="28"/>
                 <w:szCs w:val="32"/>
               </w:rPr>
-              <w:lastRenderedPageBreak/>
               <w:t xml:space="preserve">T.S.4.2.5.6 – </w:t>
             </w:r>
             <w:proofErr w:type="spellStart"/>
@@ -5145,6 +5996,7 @@
                 <w:sz w:val="28"/>
                 <w:szCs w:val="32"/>
               </w:rPr>
+              <w:lastRenderedPageBreak/>
               <w:t xml:space="preserve">T.S.4.2.7.3 – </w:t>
             </w:r>
             <w:proofErr w:type="spellStart"/>
@@ -6701,7 +7553,6 @@
           <w:szCs w:val="40"/>
           <w:lang w:val="en-IN" w:eastAsia="en-IN"/>
         </w:rPr>
-        <w:lastRenderedPageBreak/>
         <w:t>"</w:t>
       </w:r>
       <w:proofErr w:type="spellStart"/>
@@ -7543,7 +8394,7 @@
         <w:bCs/>
         <w:noProof/>
       </w:rPr>
-      <w:t>3</w:t>
+      <w:t>1</w:t>
     </w:r>
     <w:r>
       <w:rPr>
@@ -8431,7 +9282,7 @@
 </file>
 
 <file path=customXml/itemProps1.xml><?xml version="1.0" encoding="utf-8"?>
-<ds:datastoreItem xmlns:ds="http://schemas.openxmlformats.org/officeDocument/2006/customXml" ds:itemID="{C60A4A7F-F185-4430-8B33-AD1270FE0FF9}">
+<ds:datastoreItem xmlns:ds="http://schemas.openxmlformats.org/officeDocument/2006/customXml" ds:itemID="{D1C63E15-0371-41D6-B07F-492AABF29D27}">
   <ds:schemaRefs>
     <ds:schemaRef ds:uri="http://schemas.openxmlformats.org/officeDocument/2006/bibliography"/>
   </ds:schemaRefs>

</xml_diff>